<commit_message>
Todo, Angular JS, Redis, Hygieia, Node JS, Core Java Collections
</commit_message>
<xml_diff>
--- a/1_core_java/4_Collection_API.docx
+++ b/1_core_java/4_Collection_API.docx
@@ -1,7 +1,82 @@
 
 <file path=word/document.xml><?xml version="1.0" encoding="utf-8"?>
-<w:document xmlns:wpc="http://schemas.microsoft.com/office/word/2010/wordprocessingCanvas" xmlns:mc="http://schemas.openxmlformats.org/markup-compatibility/2006" xmlns:o="urn:schemas-microsoft-com:office:office" xmlns:r="http://schemas.openxmlformats.org/officeDocument/2006/relationships" xmlns:m="http://schemas.openxmlformats.org/officeDocument/2006/math" xmlns:v="urn:schemas-microsoft-com:vml" xmlns:wp14="http://schemas.microsoft.com/office/word/2010/wordprocessingDrawing" xmlns:wp="http://schemas.openxmlformats.org/drawingml/2006/wordprocessingDrawing" xmlns:w10="urn:schemas-microsoft-com:office:word" xmlns:w="http://schemas.openxmlformats.org/wordprocessingml/2006/main" xmlns:w14="http://schemas.microsoft.com/office/word/2010/wordml" xmlns:wpg="http://schemas.microsoft.com/office/word/2010/wordprocessingGroup" xmlns:wpi="http://schemas.microsoft.com/office/word/2010/wordprocessingInk" xmlns:wne="http://schemas.microsoft.com/office/word/2006/wordml" xmlns:wps="http://schemas.microsoft.com/office/word/2010/wordprocessingShape" mc:Ignorable="w14 wp14">
+<w:document xmlns:ve="http://schemas.openxmlformats.org/markup-compatibility/2006" xmlns:o="urn:schemas-microsoft-com:office:office" xmlns:r="http://schemas.openxmlformats.org/officeDocument/2006/relationships" xmlns:m="http://schemas.openxmlformats.org/officeDocument/2006/math" xmlns:v="urn:schemas-microsoft-com:vml" xmlns:wp="http://schemas.openxmlformats.org/drawingml/2006/wordprocessingDrawing" xmlns:w10="urn:schemas-microsoft-com:office:word" xmlns:w="http://schemas.openxmlformats.org/wordprocessingml/2006/main" xmlns:wne="http://schemas.microsoft.com/office/word/2006/wordml">
   <w:body>
+    <w:p>
+      <w:pPr>
+        <w:pStyle w:val="ListParagraph"/>
+        <w:numPr>
+          <w:ilvl w:val="0"/>
+          <w:numId w:val="3"/>
+        </w:numPr>
+        <w:rPr>
+          <w:noProof/>
+        </w:rPr>
+      </w:pPr>
+      <w:r>
+        <w:rPr>
+          <w:noProof/>
+        </w:rPr>
+        <w:t>Collections hierarchy in high level</w:t>
+      </w:r>
+    </w:p>
+    <w:p>
+      <w:pPr>
+        <w:rPr>
+          <w:noProof/>
+        </w:rPr>
+      </w:pPr>
+      <w:r>
+        <w:rPr>
+          <w:noProof/>
+        </w:rPr>
+        <w:drawing>
+          <wp:inline distT="0" distB="0" distL="0" distR="0">
+            <wp:extent cx="5339661" cy="2800977"/>
+            <wp:effectExtent l="19050" t="0" r="0" b="0"/>
+            <wp:docPr id="6" name="Picture 1" descr="C:\Users\Admin\Desktop\Capture.JPG"/>
+            <wp:cNvGraphicFramePr>
+              <a:graphicFrameLocks xmlns:a="http://schemas.openxmlformats.org/drawingml/2006/main" noChangeAspect="1"/>
+            </wp:cNvGraphicFramePr>
+            <a:graphic xmlns:a="http://schemas.openxmlformats.org/drawingml/2006/main">
+              <a:graphicData uri="http://schemas.openxmlformats.org/drawingml/2006/picture">
+                <pic:pic xmlns:pic="http://schemas.openxmlformats.org/drawingml/2006/picture">
+                  <pic:nvPicPr>
+                    <pic:cNvPr id="0" name="Picture 1" descr="C:\Users\Admin\Desktop\Capture.JPG"/>
+                    <pic:cNvPicPr>
+                      <a:picLocks noChangeAspect="1" noChangeArrowheads="1"/>
+                    </pic:cNvPicPr>
+                  </pic:nvPicPr>
+                  <pic:blipFill>
+                    <a:blip r:embed="rId5" cstate="print"/>
+                    <a:srcRect/>
+                    <a:stretch>
+                      <a:fillRect/>
+                    </a:stretch>
+                  </pic:blipFill>
+                  <pic:spPr bwMode="auto">
+                    <a:xfrm>
+                      <a:off x="0" y="0"/>
+                      <a:ext cx="5342107" cy="2802260"/>
+                    </a:xfrm>
+                    <a:prstGeom prst="rect">
+                      <a:avLst/>
+                    </a:prstGeom>
+                    <a:noFill/>
+                    <a:ln w="9525">
+                      <a:noFill/>
+                      <a:miter lim="800000"/>
+                      <a:headEnd/>
+                      <a:tailEnd/>
+                    </a:ln>
+                  </pic:spPr>
+                </pic:pic>
+              </a:graphicData>
+            </a:graphic>
+          </wp:inline>
+        </w:drawing>
+      </w:r>
+    </w:p>
     <w:p>
       <w:pPr>
         <w:pStyle w:val="ListParagraph"/>
@@ -46,10 +121,10 @@
                     </pic:cNvPicPr>
                   </pic:nvPicPr>
                   <pic:blipFill>
-                    <a:blip r:embed="rId6">
+                    <a:blip r:embed="rId6" cstate="print">
                       <a:extLst>
                         <a:ext uri="{28A0092B-C50C-407E-A947-70E740481C1C}">
-                          <a14:useLocalDpi xmlns:a14="http://schemas.microsoft.com/office/drawing/2010/main" val="0"/>
+                          <a14:useLocalDpi xmlns:a14="http://schemas.microsoft.com/office/drawing/2010/main" xmlns:wps="http://schemas.microsoft.com/office/word/2010/wordprocessingShape" xmlns:wpi="http://schemas.microsoft.com/office/word/2010/wordprocessingInk" xmlns:wpg="http://schemas.microsoft.com/office/word/2010/wordprocessingGroup" xmlns:w14="http://schemas.microsoft.com/office/word/2010/wordml" xmlns:w="http://schemas.openxmlformats.org/wordprocessingml/2006/main" xmlns:w10="urn:schemas-microsoft-com:office:word" xmlns:wp14="http://schemas.microsoft.com/office/word/2010/wordprocessingDrawing" xmlns:v="urn:schemas-microsoft-com:vml" xmlns:o="urn:schemas-microsoft-com:office:office" xmlns:mc="http://schemas.openxmlformats.org/markup-compatibility/2006" xmlns:wpc="http://schemas.microsoft.com/office/word/2010/wordprocessingCanvas" xmlns="" val="0"/>
                         </a:ext>
                       </a:extLst>
                     </a:blip>
@@ -98,6 +173,7 @@
         <w:rPr>
           <w:noProof/>
         </w:rPr>
+        <w:lastRenderedPageBreak/>
         <w:drawing>
           <wp:inline distT="0" distB="0" distL="0" distR="0">
             <wp:extent cx="7432243" cy="3240447"/>
@@ -116,10 +192,10 @@
                     </pic:cNvPicPr>
                   </pic:nvPicPr>
                   <pic:blipFill>
-                    <a:blip r:embed="rId7">
+                    <a:blip r:embed="rId7" cstate="print">
                       <a:extLst>
                         <a:ext uri="{28A0092B-C50C-407E-A947-70E740481C1C}">
-                          <a14:useLocalDpi xmlns:a14="http://schemas.microsoft.com/office/drawing/2010/main" val="0"/>
+                          <a14:useLocalDpi xmlns:a14="http://schemas.microsoft.com/office/drawing/2010/main" xmlns:wps="http://schemas.microsoft.com/office/word/2010/wordprocessingShape" xmlns:wpi="http://schemas.microsoft.com/office/word/2010/wordprocessingInk" xmlns:wpg="http://schemas.microsoft.com/office/word/2010/wordprocessingGroup" xmlns:w14="http://schemas.microsoft.com/office/word/2010/wordml" xmlns:w="http://schemas.openxmlformats.org/wordprocessingml/2006/main" xmlns:w10="urn:schemas-microsoft-com:office:word" xmlns:wp14="http://schemas.microsoft.com/office/word/2010/wordprocessingDrawing" xmlns:v="urn:schemas-microsoft-com:vml" xmlns:o="urn:schemas-microsoft-com:office:office" xmlns:mc="http://schemas.openxmlformats.org/markup-compatibility/2006" xmlns:wpc="http://schemas.microsoft.com/office/word/2010/wordprocessingCanvas" xmlns="" val="0"/>
                         </a:ext>
                       </a:extLst>
                     </a:blip>
@@ -161,7 +237,6 @@
         </w:numPr>
       </w:pPr>
       <w:r>
-        <w:lastRenderedPageBreak/>
         <w:t>List implementations:</w:t>
       </w:r>
     </w:p>
@@ -191,10 +266,10 @@
                     </pic:cNvPicPr>
                   </pic:nvPicPr>
                   <pic:blipFill>
-                    <a:blip r:embed="rId8">
+                    <a:blip r:embed="rId8" cstate="print">
                       <a:extLst>
                         <a:ext uri="{28A0092B-C50C-407E-A947-70E740481C1C}">
-                          <a14:useLocalDpi xmlns:a14="http://schemas.microsoft.com/office/drawing/2010/main" val="0"/>
+                          <a14:useLocalDpi xmlns:a14="http://schemas.microsoft.com/office/drawing/2010/main" xmlns:wps="http://schemas.microsoft.com/office/word/2010/wordprocessingShape" xmlns:wpi="http://schemas.microsoft.com/office/word/2010/wordprocessingInk" xmlns:wpg="http://schemas.microsoft.com/office/word/2010/wordprocessingGroup" xmlns:w14="http://schemas.microsoft.com/office/word/2010/wordml" xmlns:w="http://schemas.openxmlformats.org/wordprocessingml/2006/main" xmlns:w10="urn:schemas-microsoft-com:office:word" xmlns:wp14="http://schemas.microsoft.com/office/word/2010/wordprocessingDrawing" xmlns:v="urn:schemas-microsoft-com:vml" xmlns:o="urn:schemas-microsoft-com:office:office" xmlns:mc="http://schemas.openxmlformats.org/markup-compatibility/2006" xmlns:wpc="http://schemas.microsoft.com/office/word/2010/wordprocessingCanvas" xmlns="" val="0"/>
                         </a:ext>
                       </a:extLst>
                     </a:blip>
@@ -243,6 +318,7 @@
         <w:rPr>
           <w:noProof/>
         </w:rPr>
+        <w:lastRenderedPageBreak/>
         <w:drawing>
           <wp:inline distT="0" distB="0" distL="0" distR="0">
             <wp:extent cx="5336707" cy="2443277"/>
@@ -261,10 +337,10 @@
                     </pic:cNvPicPr>
                   </pic:nvPicPr>
                   <pic:blipFill>
-                    <a:blip r:embed="rId9">
+                    <a:blip r:embed="rId9" cstate="print">
                       <a:extLst>
                         <a:ext uri="{28A0092B-C50C-407E-A947-70E740481C1C}">
-                          <a14:useLocalDpi xmlns:a14="http://schemas.microsoft.com/office/drawing/2010/main" val="0"/>
+                          <a14:useLocalDpi xmlns:a14="http://schemas.microsoft.com/office/drawing/2010/main" xmlns:wps="http://schemas.microsoft.com/office/word/2010/wordprocessingShape" xmlns:wpi="http://schemas.microsoft.com/office/word/2010/wordprocessingInk" xmlns:wpg="http://schemas.microsoft.com/office/word/2010/wordprocessingGroup" xmlns:w14="http://schemas.microsoft.com/office/word/2010/wordml" xmlns:w="http://schemas.openxmlformats.org/wordprocessingml/2006/main" xmlns:w10="urn:schemas-microsoft-com:office:word" xmlns:wp14="http://schemas.microsoft.com/office/word/2010/wordprocessingDrawing" xmlns:v="urn:schemas-microsoft-com:vml" xmlns:o="urn:schemas-microsoft-com:office:office" xmlns:mc="http://schemas.openxmlformats.org/markup-compatibility/2006" xmlns:wpc="http://schemas.microsoft.com/office/word/2010/wordprocessingCanvas" xmlns="" val="0"/>
                         </a:ext>
                       </a:extLst>
                     </a:blip>
@@ -316,7 +392,7 @@
           <w:noProof/>
         </w:rPr>
         <w:drawing>
-          <wp:inline distT="0" distB="0" distL="0" distR="0" wp14:anchorId="79DA2E65" wp14:editId="3535E9AA">
+          <wp:inline distT="0" distB="0" distL="0" distR="0">
             <wp:extent cx="7410298" cy="3247949"/>
             <wp:effectExtent l="0" t="0" r="635" b="0"/>
             <wp:docPr id="5" name="Picture 5"/>
@@ -331,7 +407,7 @@
                     <pic:cNvPicPr/>
                   </pic:nvPicPr>
                   <pic:blipFill rotWithShape="1">
-                    <a:blip r:embed="rId10"/>
+                    <a:blip r:embed="rId10" cstate="print"/>
                     <a:srcRect l="16115" t="29541" r="13028" b="15536"/>
                     <a:stretch/>
                   </pic:blipFill>
@@ -348,7 +424,7 @@
                     </a:ln>
                     <a:extLst>
                       <a:ext uri="{53640926-AAD7-44D8-BBD7-CCE9431645EC}">
-                        <a14:shadowObscured xmlns:a14="http://schemas.microsoft.com/office/drawing/2010/main"/>
+                        <a14:shadowObscured xmlns:a14="http://schemas.microsoft.com/office/drawing/2010/main" xmlns:wps="http://schemas.microsoft.com/office/word/2010/wordprocessingShape" xmlns:wpi="http://schemas.microsoft.com/office/word/2010/wordprocessingInk" xmlns:wpg="http://schemas.microsoft.com/office/word/2010/wordprocessingGroup" xmlns:w14="http://schemas.microsoft.com/office/word/2010/wordml" xmlns:w="http://schemas.openxmlformats.org/wordprocessingml/2006/main" xmlns:w10="urn:schemas-microsoft-com:office:word" xmlns:wp14="http://schemas.microsoft.com/office/word/2010/wordprocessingDrawing" xmlns:v="urn:schemas-microsoft-com:vml" xmlns:o="urn:schemas-microsoft-com:office:office" xmlns:mc="http://schemas.openxmlformats.org/markup-compatibility/2006" xmlns:wpc="http://schemas.microsoft.com/office/word/2010/wordprocessingCanvas" xmlns=""/>
                       </a:ext>
                     </a:extLst>
                   </pic:spPr>
@@ -370,7 +446,7 @@
 </file>
 
 <file path=word/numbering.xml><?xml version="1.0" encoding="utf-8"?>
-<w:numbering xmlns:wpc="http://schemas.microsoft.com/office/word/2010/wordprocessingCanvas" xmlns:mc="http://schemas.openxmlformats.org/markup-compatibility/2006" xmlns:o="urn:schemas-microsoft-com:office:office" xmlns:r="http://schemas.openxmlformats.org/officeDocument/2006/relationships" xmlns:m="http://schemas.openxmlformats.org/officeDocument/2006/math" xmlns:v="urn:schemas-microsoft-com:vml" xmlns:wp14="http://schemas.microsoft.com/office/word/2010/wordprocessingDrawing" xmlns:wp="http://schemas.openxmlformats.org/drawingml/2006/wordprocessingDrawing" xmlns:w10="urn:schemas-microsoft-com:office:word" xmlns:w="http://schemas.openxmlformats.org/wordprocessingml/2006/main" xmlns:w14="http://schemas.microsoft.com/office/word/2010/wordml" xmlns:wpg="http://schemas.microsoft.com/office/word/2010/wordprocessingGroup" xmlns:wpi="http://schemas.microsoft.com/office/word/2010/wordprocessingInk" xmlns:wne="http://schemas.microsoft.com/office/word/2006/wordml" xmlns:wps="http://schemas.microsoft.com/office/word/2010/wordprocessingShape" mc:Ignorable="w14 wp14">
+<w:numbering xmlns:ve="http://schemas.openxmlformats.org/markup-compatibility/2006" xmlns:o="urn:schemas-microsoft-com:office:office" xmlns:r="http://schemas.openxmlformats.org/officeDocument/2006/relationships" xmlns:m="http://schemas.openxmlformats.org/officeDocument/2006/math" xmlns:v="urn:schemas-microsoft-com:vml" xmlns:wp="http://schemas.openxmlformats.org/drawingml/2006/wordprocessingDrawing" xmlns:w10="urn:schemas-microsoft-com:office:word" xmlns:w="http://schemas.openxmlformats.org/wordprocessingml/2006/main" xmlns:wne="http://schemas.microsoft.com/office/word/2006/wordml">
   <w:abstractNum w:abstractNumId="0">
     <w:nsid w:val="01C87D1F"/>
     <w:multiLevelType w:val="hybridMultilevel"/>
@@ -591,6 +667,119 @@
       <w:lvlJc w:val="left"/>
       <w:pPr>
         <w:ind w:left="6390" w:hanging="360"/>
+      </w:pPr>
+      <w:rPr>
+        <w:rFonts w:ascii="Wingdings" w:hAnsi="Wingdings" w:hint="default"/>
+      </w:rPr>
+    </w:lvl>
+  </w:abstractNum>
+  <w:abstractNum w:abstractNumId="2">
+    <w:nsid w:val="70AD6C43"/>
+    <w:multiLevelType w:val="hybridMultilevel"/>
+    <w:tmpl w:val="49C4490E"/>
+    <w:lvl w:ilvl="0" w:tplc="0409000B">
+      <w:start w:val="1"/>
+      <w:numFmt w:val="bullet"/>
+      <w:lvlText w:val=""/>
+      <w:lvlJc w:val="left"/>
+      <w:pPr>
+        <w:ind w:left="720" w:hanging="360"/>
+      </w:pPr>
+      <w:rPr>
+        <w:rFonts w:ascii="Wingdings" w:hAnsi="Wingdings" w:hint="default"/>
+      </w:rPr>
+    </w:lvl>
+    <w:lvl w:ilvl="1" w:tplc="04090003" w:tentative="1">
+      <w:start w:val="1"/>
+      <w:numFmt w:val="bullet"/>
+      <w:lvlText w:val="o"/>
+      <w:lvlJc w:val="left"/>
+      <w:pPr>
+        <w:ind w:left="1440" w:hanging="360"/>
+      </w:pPr>
+      <w:rPr>
+        <w:rFonts w:ascii="Courier New" w:hAnsi="Courier New" w:cs="Courier New" w:hint="default"/>
+      </w:rPr>
+    </w:lvl>
+    <w:lvl w:ilvl="2" w:tplc="04090005" w:tentative="1">
+      <w:start w:val="1"/>
+      <w:numFmt w:val="bullet"/>
+      <w:lvlText w:val=""/>
+      <w:lvlJc w:val="left"/>
+      <w:pPr>
+        <w:ind w:left="2160" w:hanging="360"/>
+      </w:pPr>
+      <w:rPr>
+        <w:rFonts w:ascii="Wingdings" w:hAnsi="Wingdings" w:hint="default"/>
+      </w:rPr>
+    </w:lvl>
+    <w:lvl w:ilvl="3" w:tplc="04090001" w:tentative="1">
+      <w:start w:val="1"/>
+      <w:numFmt w:val="bullet"/>
+      <w:lvlText w:val=""/>
+      <w:lvlJc w:val="left"/>
+      <w:pPr>
+        <w:ind w:left="2880" w:hanging="360"/>
+      </w:pPr>
+      <w:rPr>
+        <w:rFonts w:ascii="Symbol" w:hAnsi="Symbol" w:hint="default"/>
+      </w:rPr>
+    </w:lvl>
+    <w:lvl w:ilvl="4" w:tplc="04090003" w:tentative="1">
+      <w:start w:val="1"/>
+      <w:numFmt w:val="bullet"/>
+      <w:lvlText w:val="o"/>
+      <w:lvlJc w:val="left"/>
+      <w:pPr>
+        <w:ind w:left="3600" w:hanging="360"/>
+      </w:pPr>
+      <w:rPr>
+        <w:rFonts w:ascii="Courier New" w:hAnsi="Courier New" w:cs="Courier New" w:hint="default"/>
+      </w:rPr>
+    </w:lvl>
+    <w:lvl w:ilvl="5" w:tplc="04090005" w:tentative="1">
+      <w:start w:val="1"/>
+      <w:numFmt w:val="bullet"/>
+      <w:lvlText w:val=""/>
+      <w:lvlJc w:val="left"/>
+      <w:pPr>
+        <w:ind w:left="4320" w:hanging="360"/>
+      </w:pPr>
+      <w:rPr>
+        <w:rFonts w:ascii="Wingdings" w:hAnsi="Wingdings" w:hint="default"/>
+      </w:rPr>
+    </w:lvl>
+    <w:lvl w:ilvl="6" w:tplc="04090001" w:tentative="1">
+      <w:start w:val="1"/>
+      <w:numFmt w:val="bullet"/>
+      <w:lvlText w:val=""/>
+      <w:lvlJc w:val="left"/>
+      <w:pPr>
+        <w:ind w:left="5040" w:hanging="360"/>
+      </w:pPr>
+      <w:rPr>
+        <w:rFonts w:ascii="Symbol" w:hAnsi="Symbol" w:hint="default"/>
+      </w:rPr>
+    </w:lvl>
+    <w:lvl w:ilvl="7" w:tplc="04090003" w:tentative="1">
+      <w:start w:val="1"/>
+      <w:numFmt w:val="bullet"/>
+      <w:lvlText w:val="o"/>
+      <w:lvlJc w:val="left"/>
+      <w:pPr>
+        <w:ind w:left="5760" w:hanging="360"/>
+      </w:pPr>
+      <w:rPr>
+        <w:rFonts w:ascii="Courier New" w:hAnsi="Courier New" w:cs="Courier New" w:hint="default"/>
+      </w:rPr>
+    </w:lvl>
+    <w:lvl w:ilvl="8" w:tplc="04090005" w:tentative="1">
+      <w:start w:val="1"/>
+      <w:numFmt w:val="bullet"/>
+      <w:lvlText w:val=""/>
+      <w:lvlJc w:val="left"/>
+      <w:pPr>
+        <w:ind w:left="6480" w:hanging="360"/>
       </w:pPr>
       <w:rPr>
         <w:rFonts w:ascii="Wingdings" w:hAnsi="Wingdings" w:hint="default"/>
@@ -603,11 +792,14 @@
   <w:num w:numId="2">
     <w:abstractNumId w:val="0"/>
   </w:num>
+  <w:num w:numId="3">
+    <w:abstractNumId w:val="2"/>
+  </w:num>
 </w:numbering>
 </file>
 
 <file path=word/styles.xml><?xml version="1.0" encoding="utf-8"?>
-<w:styles xmlns:mc="http://schemas.openxmlformats.org/markup-compatibility/2006" xmlns:r="http://schemas.openxmlformats.org/officeDocument/2006/relationships" xmlns:w="http://schemas.openxmlformats.org/wordprocessingml/2006/main" xmlns:w14="http://schemas.microsoft.com/office/word/2010/wordml" mc:Ignorable="w14">
+<w:styles xmlns:r="http://schemas.openxmlformats.org/officeDocument/2006/relationships" xmlns:w="http://schemas.openxmlformats.org/wordprocessingml/2006/main">
   <w:docDefaults>
     <w:rPrDefault>
       <w:rPr>
@@ -765,6 +957,7 @@
   <w:style w:type="paragraph" w:default="1" w:styleId="Normal">
     <w:name w:val="Normal"/>
     <w:qFormat/>
+    <w:rsid w:val="0093312C"/>
   </w:style>
   <w:style w:type="character" w:default="1" w:styleId="DefaultParagraphFont">
     <w:name w:val="Default Paragraph Font"/>
@@ -777,6 +970,7 @@
     <w:uiPriority w:val="99"/>
     <w:semiHidden/>
     <w:unhideWhenUsed/>
+    <w:qFormat/>
     <w:tblPr>
       <w:tblInd w:w="0" w:type="dxa"/>
       <w:tblCellMar>

</xml_diff>